<commit_message>
push new website update text doc
</commit_message>
<xml_diff>
--- a/Website Update.docx
+++ b/Website Update.docx
@@ -1561,7 +1561,7 @@
           <w:bCs/>
           <w:u w:val="single"/>
         </w:rPr>
-        <w:t xml:space="preserve">The </w:t>
+        <w:t xml:space="preserve">The English </w:t>
       </w:r>
       <w:r>
         <w:rPr>
@@ -1585,7 +1585,31 @@
           <w:bCs/>
           <w:u w:val="single"/>
         </w:rPr>
-        <w:t xml:space="preserve"> (5-days / 5-nights)</w:t>
+        <w:t xml:space="preserve"> </w:t>
+      </w:r>
+      <w:r>
+        <w:rPr>
+          <w:b/>
+          <w:bCs/>
+          <w:u w:val="single"/>
+        </w:rPr>
+        <w:t>(5</w:t>
+      </w:r>
+      <w:r>
+        <w:rPr>
+          <w:b/>
+          <w:bCs/>
+          <w:u w:val="single"/>
+        </w:rPr>
+        <w:t xml:space="preserve"> Day&amp;N</w:t>
+      </w:r>
+      <w:r>
+        <w:rPr>
+          <w:b/>
+          <w:bCs/>
+          <w:u w:val="single"/>
+        </w:rPr>
+        <w:t>ights)</w:t>
       </w:r>
     </w:p>
     <w:p>
@@ -1841,7 +1865,15 @@
           <w:bCs/>
           <w:u w:val="single"/>
         </w:rPr>
-        <w:t>Lake Days Camp</w:t>
+        <w:t>Lake Days</w:t>
+      </w:r>
+      <w:r>
+        <w:rPr>
+          <w:b/>
+          <w:bCs/>
+          <w:u w:val="single"/>
+        </w:rPr>
+        <w:t xml:space="preserve"> Camp</w:t>
       </w:r>
     </w:p>
     <w:p>
@@ -2375,7 +2407,31 @@
           <w:bCs/>
           <w:u w:val="single"/>
         </w:rPr>
-        <w:t>Adventure Camp (5 Tage / 5 Nächte)</w:t>
+        <w:t xml:space="preserve">English </w:t>
+      </w:r>
+      <w:r>
+        <w:rPr>
+          <w:b/>
+          <w:bCs/>
+          <w:u w:val="single"/>
+        </w:rPr>
+        <w:t>Adventure Camp (5 Tage</w:t>
+      </w:r>
+      <w:r>
+        <w:rPr>
+          <w:b/>
+          <w:bCs/>
+          <w:u w:val="single"/>
+        </w:rPr>
+        <w:t>&amp;</w:t>
+      </w:r>
+      <w:r>
+        <w:rPr>
+          <w:b/>
+          <w:bCs/>
+          <w:u w:val="single"/>
+        </w:rPr>
+        <w:t>Nächte)</w:t>
       </w:r>
     </w:p>
     <w:p>
@@ -2590,7 +2646,23 @@
           <w:bCs/>
           <w:u w:val="single"/>
         </w:rPr>
-        <w:t>Lake Days Camp</w:t>
+        <w:t>Lake Days</w:t>
+      </w:r>
+      <w:r>
+        <w:rPr>
+          <w:b/>
+          <w:bCs/>
+          <w:u w:val="single"/>
+        </w:rPr>
+        <w:t xml:space="preserve"> Camp</w:t>
+      </w:r>
+      <w:r>
+        <w:rPr>
+          <w:b/>
+          <w:bCs/>
+          <w:u w:val="single"/>
+        </w:rPr>
+        <w:t xml:space="preserve"> </w:t>
       </w:r>
     </w:p>
     <w:p>
@@ -2933,6 +3005,306 @@
       </w:pPr>
       <w:r>
         <w:rPr>
+          <w:color w:val="000000"/>
+          <w:u w:val="single"/>
+        </w:rPr>
+        <w:t>For Students and Schools</w:t>
+      </w:r>
+    </w:p>
+    <w:p>
+      <w:pPr>
+        <w:pStyle w:val="NoSpacing"/>
+        <w:rPr>
+          <w:color w:val="000000"/>
+        </w:rPr>
+      </w:pPr>
+      <w:r>
+        <w:rPr>
+          <w:color w:val="000000"/>
+        </w:rPr>
+        <w:t>We provide</w:t>
+      </w:r>
+      <w:r>
+        <w:rPr>
+          <w:rStyle w:val="apple-converted-space"/>
+          <w:b/>
+          <w:bCs/>
+          <w:color w:val="000000"/>
+        </w:rPr>
+        <w:t> </w:t>
+      </w:r>
+      <w:r>
+        <w:rPr>
+          <w:rStyle w:val="Strong"/>
+          <w:b w:val="0"/>
+          <w:bCs w:val="0"/>
+          <w:color w:val="000000"/>
+        </w:rPr>
+        <w:t>three powerful English learning solutions</w:t>
+      </w:r>
+      <w:r>
+        <w:rPr>
+          <w:rStyle w:val="apple-converted-space"/>
+          <w:color w:val="000000"/>
+        </w:rPr>
+        <w:t> </w:t>
+      </w:r>
+      <w:r>
+        <w:rPr>
+          <w:color w:val="000000"/>
+        </w:rPr>
+        <w:t>for students and schools who want real results.</w:t>
+      </w:r>
+      <w:r>
+        <w:rPr>
+          <w:color w:val="000000"/>
+        </w:rPr>
+        <w:br/>
+        <w:t>From</w:t>
+      </w:r>
+      <w:r>
+        <w:rPr>
+          <w:rStyle w:val="apple-converted-space"/>
+          <w:color w:val="000000"/>
+        </w:rPr>
+        <w:t> </w:t>
+      </w:r>
+      <w:r>
+        <w:rPr>
+          <w:rStyle w:val="Strong"/>
+          <w:b w:val="0"/>
+          <w:bCs w:val="0"/>
+          <w:color w:val="000000"/>
+        </w:rPr>
+        <w:t>personalised private tutoring</w:t>
+      </w:r>
+      <w:r>
+        <w:rPr>
+          <w:rStyle w:val="apple-converted-space"/>
+          <w:b/>
+          <w:bCs/>
+          <w:color w:val="000000"/>
+        </w:rPr>
+        <w:t> </w:t>
+      </w:r>
+      <w:r>
+        <w:rPr>
+          <w:b/>
+          <w:bCs/>
+          <w:color w:val="000000"/>
+        </w:rPr>
+        <w:t>to</w:t>
+      </w:r>
+      <w:r>
+        <w:rPr>
+          <w:rStyle w:val="apple-converted-space"/>
+          <w:b/>
+          <w:bCs/>
+          <w:color w:val="000000"/>
+        </w:rPr>
+        <w:t> </w:t>
+      </w:r>
+      <w:r>
+        <w:rPr>
+          <w:rStyle w:val="Strong"/>
+          <w:b w:val="0"/>
+          <w:bCs w:val="0"/>
+          <w:color w:val="000000"/>
+        </w:rPr>
+        <w:t>intensive school programs</w:t>
+      </w:r>
+      <w:r>
+        <w:rPr>
+          <w:rStyle w:val="apple-converted-space"/>
+          <w:b/>
+          <w:bCs/>
+          <w:color w:val="000000"/>
+        </w:rPr>
+        <w:t> </w:t>
+      </w:r>
+      <w:r>
+        <w:rPr>
+          <w:color w:val="000000"/>
+        </w:rPr>
+        <w:t>and</w:t>
+      </w:r>
+      <w:r>
+        <w:rPr>
+          <w:rStyle w:val="apple-converted-space"/>
+          <w:color w:val="000000"/>
+        </w:rPr>
+        <w:t> </w:t>
+      </w:r>
+      <w:r>
+        <w:rPr>
+          <w:rStyle w:val="apple-converted-space"/>
+          <w:color w:val="000000"/>
+        </w:rPr>
+        <w:t xml:space="preserve">finally </w:t>
+      </w:r>
+      <w:r>
+        <w:rPr>
+          <w:rStyle w:val="Strong"/>
+          <w:b w:val="0"/>
+          <w:bCs w:val="0"/>
+          <w:color w:val="000000"/>
+        </w:rPr>
+        <w:t>focused exam preparation</w:t>
+      </w:r>
+      <w:r>
+        <w:rPr>
+          <w:color w:val="000000"/>
+        </w:rPr>
+        <w:t>, our courses are designed to build confidence, improve performance, and deliver measurable progress in English.</w:t>
+      </w:r>
+    </w:p>
+    <w:p>
+      <w:pPr>
+        <w:pStyle w:val="NoSpacing"/>
+        <w:rPr>
+          <w:color w:val="000000"/>
+        </w:rPr>
+      </w:pPr>
+    </w:p>
+    <w:p>
+      <w:pPr>
+        <w:pStyle w:val="NoSpacing"/>
+        <w:rPr>
+          <w:u w:val="single"/>
+        </w:rPr>
+      </w:pPr>
+      <w:r>
+        <w:rPr>
+          <w:u w:val="single"/>
+        </w:rPr>
+        <w:t>Private One-on-One English Tutoring</w:t>
+      </w:r>
+    </w:p>
+    <w:p>
+      <w:pPr>
+        <w:pStyle w:val="NoSpacing"/>
+      </w:pPr>
+      <w:r>
+        <w:t>For students who want</w:t>
+      </w:r>
+      <w:r>
+        <w:rPr>
+          <w:rFonts w:eastAsia="Times New Roman"/>
+        </w:rPr>
+        <w:t> individual support</w:t>
+      </w:r>
+      <w:r>
+        <w:t>, we offer</w:t>
+      </w:r>
+      <w:r>
+        <w:rPr>
+          <w:rFonts w:eastAsia="Times New Roman"/>
+        </w:rPr>
+        <w:t> private one-on-one English tutoring</w:t>
+      </w:r>
+      <w:r>
+        <w:t xml:space="preserve">. </w:t>
+      </w:r>
+    </w:p>
+    <w:p>
+      <w:pPr>
+        <w:pStyle w:val="NoSpacing"/>
+      </w:pPr>
+      <w:r>
+        <w:t>Each lesson is</w:t>
+      </w:r>
+      <w:r>
+        <w:rPr>
+          <w:rFonts w:eastAsia="Times New Roman"/>
+        </w:rPr>
+        <w:t xml:space="preserve"> tailored to the student’s </w:t>
+      </w:r>
+      <w:r>
+        <w:rPr>
+          <w:rFonts w:eastAsia="Times New Roman"/>
+        </w:rPr>
+        <w:t>needs</w:t>
+      </w:r>
+      <w:r>
+        <w:rPr>
+          <w:rFonts w:eastAsia="Times New Roman"/>
+        </w:rPr>
+        <w:t xml:space="preserve"> and learning style</w:t>
+      </w:r>
+      <w:r>
+        <w:t xml:space="preserve">, </w:t>
+      </w:r>
+      <w:r>
+        <w:t>helping to</w:t>
+      </w:r>
+      <w:r>
+        <w:rPr>
+          <w:rFonts w:eastAsia="Times New Roman"/>
+        </w:rPr>
+        <w:t xml:space="preserve"> improve English </w:t>
+      </w:r>
+      <w:r>
+        <w:rPr>
+          <w:rFonts w:eastAsia="Times New Roman"/>
+        </w:rPr>
+        <w:t>grammar</w:t>
+      </w:r>
+      <w:r>
+        <w:rPr>
+          <w:rFonts w:eastAsia="Times New Roman"/>
+        </w:rPr>
+        <w:t xml:space="preserve">, </w:t>
+      </w:r>
+      <w:r>
+        <w:rPr>
+          <w:rFonts w:eastAsia="Times New Roman"/>
+        </w:rPr>
+        <w:t xml:space="preserve">learn more vocabulary or </w:t>
+      </w:r>
+      <w:r>
+        <w:rPr>
+          <w:rFonts w:eastAsia="Times New Roman"/>
+        </w:rPr>
+        <w:t>prepare for exams</w:t>
+      </w:r>
+      <w:r>
+        <w:t>.</w:t>
+      </w:r>
+    </w:p>
+    <w:p>
+      <w:pPr>
+        <w:pStyle w:val="NoSpacing"/>
+      </w:pPr>
+      <w:r>
+        <w:t>With one-on-one tutoring, students gain confidence, work at their own pace, and receive</w:t>
+      </w:r>
+      <w:r>
+        <w:rPr>
+          <w:rFonts w:eastAsia="Times New Roman"/>
+        </w:rPr>
+        <w:t> immediate feedback</w:t>
+      </w:r>
+      <w:r>
+        <w:t>, making learning more effective and rewarding.</w:t>
+      </w:r>
+    </w:p>
+    <w:p>
+      <w:pPr>
+        <w:pStyle w:val="NoSpacing"/>
+        <w:rPr>
+          <w:u w:val="single"/>
+        </w:rPr>
+      </w:pPr>
+    </w:p>
+    <w:p>
+      <w:pPr>
+        <w:pStyle w:val="NoSpacing"/>
+        <w:rPr>
+          <w:u w:val="single"/>
+        </w:rPr>
+      </w:pPr>
+      <w:r>
+        <w:rPr>
           <w:u w:val="single"/>
         </w:rPr>
         <w:t xml:space="preserve">Intensive English Programs at </w:t>
@@ -2955,35 +3327,6 @@
         <w:pStyle w:val="NoSpacing"/>
       </w:pPr>
       <w:r>
-        <w:t>We offer a variety of</w:t>
-      </w:r>
-      <w:r>
-        <w:rPr>
-          <w:rFonts w:eastAsia="Times New Roman"/>
-        </w:rPr>
-        <w:t> English programs and tutoring services </w:t>
-      </w:r>
-      <w:r>
-        <w:t>to support schools, teachers, and students at all levels. Our flexible approach allows us to</w:t>
-      </w:r>
-      <w:r>
-        <w:rPr>
-          <w:rFonts w:eastAsia="Times New Roman"/>
-        </w:rPr>
-        <w:t> tailor lessons </w:t>
-      </w:r>
-      <w:r>
-        <w:t>to the specific needs of each class or individual student.</w:t>
-      </w:r>
-      <w:r>
-        <w:t xml:space="preserve"> These intensive English weeks with native English speakers help the children build on their existing language skills to strengthen their command of the language. </w:t>
-      </w:r>
-    </w:p>
-    <w:p>
-      <w:pPr>
-        <w:pStyle w:val="NoSpacing"/>
-      </w:pPr>
-      <w:r>
         <w:t>Our programs are</w:t>
       </w:r>
       <w:r>
@@ -3048,203 +3391,314 @@
         <w:rPr>
           <w:u w:val="single"/>
         </w:rPr>
-        <w:t>Private One-on-One English Tutoring</w:t>
-      </w:r>
-    </w:p>
-    <w:p>
-      <w:pPr>
-        <w:pStyle w:val="NoSpacing"/>
-      </w:pPr>
-      <w:r>
-        <w:t>For students who want</w:t>
-      </w:r>
-      <w:r>
-        <w:rPr>
-          <w:rFonts w:eastAsia="Times New Roman"/>
-        </w:rPr>
-        <w:t> individual support</w:t>
-      </w:r>
-      <w:r>
-        <w:t>, we offer</w:t>
-      </w:r>
-      <w:r>
-        <w:rPr>
-          <w:rFonts w:eastAsia="Times New Roman"/>
-        </w:rPr>
-        <w:t> private one-on-one English tutoring</w:t>
-      </w:r>
-      <w:r>
-        <w:t xml:space="preserve">. </w:t>
-      </w:r>
-    </w:p>
-    <w:p>
-      <w:pPr>
-        <w:pStyle w:val="NoSpacing"/>
-      </w:pPr>
-      <w:r>
-        <w:t>Each lesson is</w:t>
-      </w:r>
-      <w:r>
-        <w:rPr>
-          <w:rFonts w:eastAsia="Times New Roman"/>
-        </w:rPr>
-        <w:t xml:space="preserve"> tailored to the student’s </w:t>
-      </w:r>
-      <w:r>
-        <w:rPr>
-          <w:rFonts w:eastAsia="Times New Roman"/>
-        </w:rPr>
-        <w:t>needs</w:t>
-      </w:r>
-      <w:r>
-        <w:rPr>
-          <w:rFonts w:eastAsia="Times New Roman"/>
-        </w:rPr>
-        <w:t xml:space="preserve"> and learning style</w:t>
-      </w:r>
-      <w:r>
-        <w:t xml:space="preserve">, </w:t>
-      </w:r>
-      <w:r>
-        <w:t>helping to</w:t>
-      </w:r>
-      <w:r>
-        <w:rPr>
-          <w:rFonts w:eastAsia="Times New Roman"/>
+        <w:t>Exam &amp; A-Level Preparation</w:t>
+      </w:r>
+    </w:p>
+    <w:p>
+      <w:pPr>
+        <w:pStyle w:val="NoSpacing"/>
+      </w:pPr>
+      <w:r>
+        <w:t>We offer</w:t>
+      </w:r>
+      <w:r>
+        <w:rPr>
+          <w:rFonts w:eastAsia="Times New Roman"/>
+        </w:rPr>
+        <w:t xml:space="preserve"> support for students preparing for all types of exams</w:t>
+      </w:r>
+      <w:r>
+        <w:t>, including</w:t>
+      </w:r>
+      <w:r>
+        <w:rPr>
+          <w:rFonts w:eastAsia="Times New Roman"/>
+        </w:rPr>
+        <w:t> high school exams and A-Levels</w:t>
+      </w:r>
+      <w:r>
+        <w:t>. Our experienced tutors work closely with each student to</w:t>
+      </w:r>
+      <w:r>
+        <w:rPr>
+          <w:rFonts w:eastAsia="Times New Roman"/>
+        </w:rPr>
+        <w:t> identify strengths and areas for improvement</w:t>
+      </w:r>
+      <w:r>
+        <w:t>, providing</w:t>
+      </w:r>
+      <w:r>
+        <w:rPr>
+          <w:rFonts w:eastAsia="Times New Roman"/>
+        </w:rPr>
+        <w:t> personalised strategies</w:t>
+      </w:r>
+      <w:r>
+        <w:rPr>
+          <w:rFonts w:eastAsia="Times New Roman"/>
+        </w:rPr>
+        <w:t xml:space="preserve"> and </w:t>
+      </w:r>
+      <w:r>
+        <w:rPr>
+          <w:rFonts w:eastAsia="Times New Roman"/>
+        </w:rPr>
+        <w:t>practice exercises</w:t>
+      </w:r>
+      <w:r>
+        <w:t>. Whether preparing for school tests, final exams, or advanced qualifications, we make sure every student is fully supported and ready to excel.</w:t>
+      </w:r>
+    </w:p>
+    <w:p>
+      <w:pPr>
+        <w:pStyle w:val="NoSpacing"/>
+        <w:rPr>
+          <w:color w:val="000000" w:themeColor="text1"/>
+        </w:rPr>
+      </w:pPr>
+    </w:p>
+    <w:p>
+      <w:pPr>
+        <w:pStyle w:val="NoSpacing"/>
+        <w:rPr>
+          <w:color w:val="000000" w:themeColor="text1"/>
+        </w:rPr>
+      </w:pPr>
+    </w:p>
+    <w:p>
+      <w:pPr>
+        <w:pStyle w:val="NoSpacing"/>
+        <w:rPr>
+          <w:color w:val="000000" w:themeColor="text1"/>
+          <w:u w:val="single"/>
+        </w:rPr>
+      </w:pPr>
+      <w:r>
+        <w:rPr>
+          <w:color w:val="000000" w:themeColor="text1"/>
+          <w:u w:val="single"/>
+        </w:rPr>
+        <w:t>German</w:t>
+      </w:r>
+    </w:p>
+    <w:p>
+      <w:pPr>
+        <w:pStyle w:val="NoSpacing"/>
+        <w:rPr>
+          <w:color w:val="000000" w:themeColor="text1"/>
+          <w:u w:val="single"/>
+        </w:rPr>
+      </w:pPr>
+    </w:p>
+    <w:p>
+      <w:pPr>
+        <w:pStyle w:val="NoSpacing"/>
+        <w:rPr>
+          <w:b/>
+          <w:bCs/>
+          <w:u w:val="single"/>
+        </w:rPr>
+      </w:pPr>
+      <w:r>
+        <w:rPr>
+          <w:rStyle w:val="Strong"/>
+          <w:b w:val="0"/>
+          <w:bCs w:val="0"/>
+          <w:color w:val="000000"/>
+          <w:u w:val="single"/>
+        </w:rPr>
+        <w:t>Für Schüler:innen und Schulen</w:t>
+      </w:r>
+    </w:p>
+    <w:p>
+      <w:pPr>
+        <w:pStyle w:val="NoSpacing"/>
+      </w:pPr>
+      <w:r>
+        <w:t>Wir bieten</w:t>
+      </w:r>
+      <w:r>
+        <w:rPr>
+          <w:rStyle w:val="apple-converted-space"/>
+          <w:color w:val="000000"/>
+        </w:rPr>
+        <w:t> </w:t>
+      </w:r>
+      <w:r>
+        <w:rPr>
+          <w:rStyle w:val="Strong"/>
+          <w:b w:val="0"/>
+          <w:bCs w:val="0"/>
+          <w:color w:val="000000"/>
+        </w:rPr>
+        <w:t>drei wirkungsvolle Englisch-Lösungen</w:t>
+      </w:r>
+      <w:r>
+        <w:rPr>
+          <w:rStyle w:val="apple-converted-space"/>
+          <w:color w:val="000000"/>
+        </w:rPr>
+        <w:t> </w:t>
+      </w:r>
+      <w:r>
+        <w:t>für Schüler:innen und Schulen, die</w:t>
+      </w:r>
+      <w:r>
+        <w:rPr>
+          <w:rStyle w:val="apple-converted-space"/>
+          <w:color w:val="000000"/>
+        </w:rPr>
+        <w:t> </w:t>
+      </w:r>
+      <w:r>
+        <w:rPr>
+          <w:rStyle w:val="Strong"/>
+          <w:b w:val="0"/>
+          <w:bCs w:val="0"/>
+          <w:color w:val="000000"/>
+        </w:rPr>
+        <w:t>echte</w:t>
+      </w:r>
+      <w:r>
+        <w:rPr>
+          <w:rStyle w:val="Strong"/>
+          <w:color w:val="000000"/>
         </w:rPr>
         <w:t xml:space="preserve"> </w:t>
       </w:r>
       <w:r>
         <w:rPr>
-          <w:rFonts w:eastAsia="Times New Roman"/>
-        </w:rPr>
-        <w:t xml:space="preserve">improve English </w:t>
-      </w:r>
-      <w:r>
-        <w:rPr>
-          <w:rFonts w:eastAsia="Times New Roman"/>
-        </w:rPr>
-        <w:t>grammar</w:t>
-      </w:r>
-      <w:r>
-        <w:rPr>
-          <w:rFonts w:eastAsia="Times New Roman"/>
-        </w:rPr>
-        <w:t xml:space="preserve">, </w:t>
-      </w:r>
-      <w:r>
-        <w:rPr>
-          <w:rFonts w:eastAsia="Times New Roman"/>
-        </w:rPr>
-        <w:t xml:space="preserve">learn more vocabulary or </w:t>
-      </w:r>
-      <w:r>
-        <w:rPr>
-          <w:rFonts w:eastAsia="Times New Roman"/>
-        </w:rPr>
-        <w:t>prepare for exams</w:t>
-      </w:r>
-      <w:r>
+          <w:rStyle w:val="Strong"/>
+          <w:b w:val="0"/>
+          <w:bCs w:val="0"/>
+          <w:color w:val="000000"/>
+        </w:rPr>
+        <w:t>Ergebnisse</w:t>
+      </w:r>
+      <w:r>
+        <w:t>erzielen</w:t>
+      </w:r>
+      <w:r>
+        <w:t xml:space="preserve"> möchten.</w:t>
+      </w:r>
+      <w:r>
+        <w:br/>
+        <w:t>Von</w:t>
+      </w:r>
+      <w:r>
+        <w:rPr>
+          <w:rStyle w:val="apple-converted-space"/>
+          <w:color w:val="000000"/>
+        </w:rPr>
+        <w:t> </w:t>
+      </w:r>
+      <w:r>
+        <w:rPr>
+          <w:rStyle w:val="Strong"/>
+          <w:b w:val="0"/>
+          <w:bCs w:val="0"/>
+          <w:color w:val="000000"/>
+        </w:rPr>
+        <w:t>individuellem Privatunterricht</w:t>
+      </w:r>
+      <w:r>
+        <w:rPr>
+          <w:rStyle w:val="apple-converted-space"/>
+          <w:color w:val="000000"/>
+        </w:rPr>
+        <w:t> </w:t>
+      </w:r>
+      <w:r>
+        <w:t>über</w:t>
+      </w:r>
+      <w:r>
+        <w:rPr>
+          <w:rStyle w:val="apple-converted-space"/>
+          <w:color w:val="000000"/>
+        </w:rPr>
+        <w:t> </w:t>
+      </w:r>
+      <w:r>
+        <w:rPr>
+          <w:rStyle w:val="Strong"/>
+          <w:b w:val="0"/>
+          <w:bCs w:val="0"/>
+          <w:color w:val="000000"/>
+        </w:rPr>
+        <w:t>intensive Schulprogramme</w:t>
+      </w:r>
+      <w:r>
+        <w:rPr>
+          <w:rStyle w:val="apple-converted-space"/>
+          <w:color w:val="000000"/>
+        </w:rPr>
+        <w:t> </w:t>
+      </w:r>
+      <w:r>
+        <w:t>bis hin zu</w:t>
+      </w:r>
+      <w:r>
+        <w:rPr>
+          <w:rStyle w:val="apple-converted-space"/>
+          <w:color w:val="000000"/>
+        </w:rPr>
+        <w:t> </w:t>
+      </w:r>
+      <w:r>
+        <w:rPr>
+          <w:rStyle w:val="Strong"/>
+          <w:color w:val="000000"/>
+        </w:rPr>
+        <w:t xml:space="preserve">gezielter </w:t>
+      </w:r>
+      <w:r>
+        <w:rPr>
+          <w:rStyle w:val="Strong"/>
+          <w:b w:val="0"/>
+          <w:bCs w:val="0"/>
+          <w:color w:val="000000"/>
+        </w:rPr>
+        <w:t>Prüfungsvorbereitung</w:t>
+      </w:r>
+      <w:r>
+        <w:rPr>
+          <w:rStyle w:val="apple-converted-space"/>
+          <w:color w:val="000000"/>
+        </w:rPr>
+        <w:t> </w:t>
+      </w:r>
+      <w:r>
+        <w:t>– unsere Kurse stärken das Selbstvertrauen, verbessern die Leistung und sorgen für</w:t>
+      </w:r>
+      <w:r>
+        <w:rPr>
+          <w:rStyle w:val="apple-converted-space"/>
+          <w:color w:val="000000"/>
+        </w:rPr>
+        <w:t> </w:t>
+      </w:r>
+      <w:r>
+        <w:rPr>
+          <w:rStyle w:val="Strong"/>
+          <w:b w:val="0"/>
+          <w:bCs w:val="0"/>
+          <w:color w:val="000000"/>
+        </w:rPr>
+        <w:t>messbare Fortschritte im Englischen</w:t>
+      </w:r>
+      <w:r>
+        <w:rPr>
+          <w:b/>
+          <w:bCs/>
+        </w:rPr>
         <w:t>.</w:t>
       </w:r>
     </w:p>
     <w:p>
       <w:pPr>
         <w:pStyle w:val="NoSpacing"/>
-      </w:pPr>
-      <w:r>
-        <w:t>With one-on-one tutoring, students gain confidence, work at their own pace, and receive</w:t>
-      </w:r>
-      <w:r>
-        <w:rPr>
-          <w:rFonts w:eastAsia="Times New Roman"/>
-        </w:rPr>
-        <w:t> immediate feedback</w:t>
-      </w:r>
-      <w:r>
-        <w:t>, making learning more effective and rewarding.</w:t>
-      </w:r>
-    </w:p>
-    <w:p>
-      <w:pPr>
-        <w:pStyle w:val="NoSpacing"/>
-      </w:pPr>
-    </w:p>
-    <w:p>
-      <w:pPr>
-        <w:pStyle w:val="NoSpacing"/>
-        <w:rPr>
-          <w:u w:val="single"/>
-        </w:rPr>
-      </w:pPr>
-      <w:r>
-        <w:rPr>
-          <w:u w:val="single"/>
-        </w:rPr>
-        <w:t>Exam &amp; A-Level Preparation</w:t>
-      </w:r>
-    </w:p>
-    <w:p>
-      <w:pPr>
-        <w:pStyle w:val="NoSpacing"/>
-      </w:pPr>
-      <w:r>
-        <w:t>We offer</w:t>
-      </w:r>
-      <w:r>
-        <w:rPr>
-          <w:rFonts w:eastAsia="Times New Roman"/>
-        </w:rPr>
-        <w:t xml:space="preserve"> support for students preparing for all types of exams</w:t>
-      </w:r>
-      <w:r>
-        <w:t>, including</w:t>
-      </w:r>
-      <w:r>
-        <w:rPr>
-          <w:rFonts w:eastAsia="Times New Roman"/>
-        </w:rPr>
-        <w:t> high school exams and A-Levels</w:t>
-      </w:r>
-      <w:r>
-        <w:t>. Our experienced tutors work closely with each student to</w:t>
-      </w:r>
-      <w:r>
-        <w:rPr>
-          <w:rFonts w:eastAsia="Times New Roman"/>
-        </w:rPr>
-        <w:t> identify strengths and areas for improvement</w:t>
-      </w:r>
-      <w:r>
-        <w:t>, providing</w:t>
-      </w:r>
-      <w:r>
-        <w:rPr>
-          <w:rFonts w:eastAsia="Times New Roman"/>
-        </w:rPr>
-        <w:t> personalised strategies</w:t>
-      </w:r>
-      <w:r>
-        <w:rPr>
-          <w:rFonts w:eastAsia="Times New Roman"/>
-        </w:rPr>
-        <w:t xml:space="preserve"> and </w:t>
-      </w:r>
-      <w:r>
-        <w:rPr>
-          <w:rFonts w:eastAsia="Times New Roman"/>
-        </w:rPr>
-        <w:t>practice exercises</w:t>
-      </w:r>
-      <w:r>
-        <w:t>. Whether preparing for school tests, final exams, or advanced qualifications, we make sure every student is fully supported and ready to excel.</w:t>
-      </w:r>
-    </w:p>
-    <w:p>
-      <w:pPr>
-        <w:pStyle w:val="NoSpacing"/>
-        <w:rPr>
-          <w:rFonts w:ascii="Times New Roman" w:hAnsi="Times New Roman" w:cs="Times New Roman"/>
+        <w:rPr>
           <w:color w:val="000000" w:themeColor="text1"/>
         </w:rPr>
       </w:pPr>
@@ -3253,109 +3707,13 @@
       <w:pPr>
         <w:pStyle w:val="NoSpacing"/>
         <w:rPr>
-          <w:color w:val="000000" w:themeColor="text1"/>
-        </w:rPr>
-      </w:pPr>
-    </w:p>
-    <w:p>
-      <w:pPr>
-        <w:pStyle w:val="NoSpacing"/>
-        <w:rPr>
-          <w:color w:val="000000" w:themeColor="text1"/>
-        </w:rPr>
-      </w:pPr>
-    </w:p>
-    <w:p>
-      <w:pPr>
-        <w:pStyle w:val="NoSpacing"/>
-        <w:rPr>
-          <w:color w:val="000000" w:themeColor="text1"/>
-        </w:rPr>
-      </w:pPr>
-    </w:p>
-    <w:p>
-      <w:pPr>
-        <w:pStyle w:val="NoSpacing"/>
-        <w:rPr>
-          <w:u w:val="single"/>
-        </w:rPr>
-      </w:pPr>
-      <w:r>
-        <w:rPr>
-          <w:color w:val="000000" w:themeColor="text1"/>
-          <w:u w:val="single"/>
-        </w:rPr>
-        <w:t>German</w:t>
-      </w:r>
-      <w:r>
-        <w:rPr>
-          <w:color w:val="000000" w:themeColor="text1"/>
-        </w:rPr>
-        <w:br/>
-      </w:r>
-      <w:r>
-        <w:rPr>
-          <w:u w:val="single"/>
-        </w:rPr>
-        <w:t>Intensive Englisch-Programme an Ihrer Schule</w:t>
-      </w:r>
-    </w:p>
-    <w:p>
-      <w:pPr>
-        <w:pStyle w:val="NoSpacing"/>
-      </w:pPr>
-      <w:r>
-        <w:t>Wir bieten eine Vielzahl von Englisch-Programmen und Nachhilfeangeboten, um Schulen, Lehrkräfte und Schüler aller Niveaus zu unterstützen. Unser flexibles Konzept ermöglicht es uns, den Unterricht individuell an die Bedürfnisse jeder Klasse oder jedes einzelnen Schülers anzupassen.</w:t>
-      </w:r>
-    </w:p>
-    <w:p>
-      <w:pPr>
-        <w:pStyle w:val="NoSpacing"/>
-      </w:pPr>
-      <w:r>
-        <w:t>Diese Intensiv-Englischwochen mit muttersprachlichen Lehrkräften helfen Kindern, ihre bestehenden Sprachkenntnisse auszubauen und ihre Sicherheitsgefühl und Kompetenz in der englischen Sprache zu stärken.</w:t>
-      </w:r>
-    </w:p>
-    <w:p>
-      <w:pPr>
-        <w:pStyle w:val="NoSpacing"/>
-      </w:pPr>
-      <w:r>
-        <w:t>Unsere Programme werden direkt mit den Schulen organisiert und finden vor Ort während der regulären Schulzeiten statt, sodass Englischlernen problemlos in den Schulalltag integriert werden kann. Darüber hinaus arbeiten wir mit Schulen zusammen, um die Vorbereitung auf das Cambridge First Certificate anzubieten und sicherzustellen, dass die Schüler bestmöglich unterstützt werden, um ihre Ziele zu erreichen.</w:t>
-      </w:r>
-    </w:p>
-    <w:p>
-      <w:pPr>
-        <w:pStyle w:val="NoSpacing"/>
-      </w:pPr>
-    </w:p>
-    <w:p>
-      <w:pPr>
-        <w:pStyle w:val="NoSpacing"/>
-      </w:pPr>
-    </w:p>
-    <w:p>
-      <w:pPr>
-        <w:pStyle w:val="NoSpacing"/>
-      </w:pPr>
-    </w:p>
-    <w:p>
-      <w:pPr>
-        <w:pStyle w:val="NoSpacing"/>
-      </w:pPr>
-    </w:p>
-    <w:p>
-      <w:pPr>
-        <w:pStyle w:val="NoSpacing"/>
-        <w:rPr>
-          <w:u w:val="single"/>
-        </w:rPr>
-      </w:pPr>
-      <w:r>
-        <w:rPr>
-          <w:u w:val="single"/>
-        </w:rPr>
-        <w:lastRenderedPageBreak/>
+          <w:u w:val="single"/>
+        </w:rPr>
+      </w:pPr>
+      <w:r>
+        <w:rPr>
+          <w:u w:val="single"/>
+        </w:rPr>
         <w:t>Private Einzel-Nachhilfe in Englisch</w:t>
       </w:r>
     </w:p>
@@ -3377,6 +3735,35 @@
       </w:pPr>
       <w:r>
         <w:t>Durch die Einzelbetreuung gewinnen Schüler Selbstvertrauen, arbeiten im eigenen Tempo und erhalten sofortiges Feedback, wodurch das Lernen effektiver und motivierender wird.</w:t>
+      </w:r>
+    </w:p>
+    <w:p>
+      <w:pPr>
+        <w:pStyle w:val="NoSpacing"/>
+        <w:rPr>
+          <w:u w:val="single"/>
+        </w:rPr>
+      </w:pPr>
+      <w:r>
+        <w:rPr>
+          <w:color w:val="000000" w:themeColor="text1"/>
+        </w:rPr>
+        <w:lastRenderedPageBreak/>
+        <w:br/>
+      </w:r>
+      <w:r>
+        <w:rPr>
+          <w:u w:val="single"/>
+        </w:rPr>
+        <w:t>Intensive Englisch-Programme an Ihrer Schule</w:t>
+      </w:r>
+    </w:p>
+    <w:p>
+      <w:pPr>
+        <w:pStyle w:val="NoSpacing"/>
+      </w:pPr>
+      <w:r>
+        <w:t>Unsere Programme werden direkt mit den Schulen organisiert und finden vor Ort während der regulären Schulzeiten statt, sodass Englischlernen problemlos in den Schulalltag integriert werden kann. Darüber hinaus arbeiten wir mit Schulen zusammen, um die Vorbereitung auf das Cambridge First Certificate anzubieten und sicherzustellen, dass die Schüler bestmöglich unterstützt werden, um ihre Ziele zu erreichen.</w:t>
       </w:r>
     </w:p>
     <w:p>

</xml_diff>